<commit_message>
finally finished first half of lab1 OPD
</commit_message>
<xml_diff>
--- a/OPD/lab1/lab1.docx
+++ b/OPD/lab1/lab1.docx
@@ -2732,57 +2732,7 @@
     </w:p>
     <w:p>
       <w:r>
-        <w:t xml:space="preserve">Пусть значение ячейки 090 будет </w:t>
-      </w:r>
-      <w:r>
-        <w:rPr>
-          <w:lang w:val="en-US"/>
-        </w:rPr>
-        <w:t>A</w:t>
-      </w:r>
-      <w:r>
-        <w:t xml:space="preserve">, </w:t>
-      </w:r>
-      <w:r>
-        <w:t xml:space="preserve">ячейки </w:t>
-      </w:r>
-      <w:r>
-        <w:t xml:space="preserve">091 </w:t>
-      </w:r>
-      <w:r>
-        <w:t xml:space="preserve">будет </w:t>
-      </w:r>
-      <w:r>
-        <w:rPr>
-          <w:lang w:val="en-US"/>
-        </w:rPr>
-        <w:t>B</w:t>
-      </w:r>
-      <w:r>
-        <w:t>,</w:t>
-      </w:r>
-      <w:r>
-        <w:t xml:space="preserve"> </w:t>
-      </w:r>
-      <w:r>
-        <w:t xml:space="preserve">а ячейки 092 будет </w:t>
-      </w:r>
-      <w:r>
-        <w:rPr>
-          <w:lang w:val="en-US"/>
-        </w:rPr>
-        <w:t>C</w:t>
-      </w:r>
-      <w:r>
-        <w:t>.</w:t>
-      </w:r>
-    </w:p>
-    <w:p>
-      <w:r>
-        <w:t>Программа реализует вычисление и запись в ячейку 086 значение следующей функции</w:t>
-      </w:r>
-      <w:r>
-        <w:t>:</w:t>
+        <w:t>Программа предназначена для вычисление следующей функции:</w:t>
       </w:r>
     </w:p>
     <w:p>
@@ -2947,10 +2897,37 @@
             <w:r>
               <w:t>Набор из 16 логических однобитовых</w:t>
             </w:r>
+            <w:r>
+              <w:t xml:space="preserve"> </w:t>
+            </w:r>
+            <w:r>
+              <w:t>значений</w:t>
+            </w:r>
           </w:p>
           <w:p>
-            <w:r>
-              <w:t>значений</w:t>
+            <w:pPr>
+              <w:rPr>
+                <w:lang w:val="en-US"/>
+              </w:rPr>
+            </w:pPr>
+            <w:r>
+              <w:rPr>
+                <w:lang w:val="en-US"/>
+              </w:rPr>
+              <w:t>[0; 2</w:t>
+            </w:r>
+            <w:r>
+              <w:rPr>
+                <w:vertAlign w:val="superscript"/>
+                <w:lang w:val="en-US"/>
+              </w:rPr>
+              <w:t>16</w:t>
+            </w:r>
+            <w:r>
+              <w:rPr>
+                <w:lang w:val="en-US"/>
+              </w:rPr>
+              <w:t xml:space="preserve"> – 1]</w:t>
             </w:r>
           </w:p>
         </w:tc>
@@ -3039,13 +3016,45 @@
             <w:r>
               <w:t xml:space="preserve">наковое, </w:t>
             </w:r>
-            <w:proofErr w:type="gramStart"/>
-            <w:r>
-              <w:t>16-ти разрядное</w:t>
-            </w:r>
-            <w:proofErr w:type="gramEnd"/>
+            <w:r>
+              <w:t>16-разрядное</w:t>
+            </w:r>
             <w:r>
               <w:t xml:space="preserve"> число</w:t>
+            </w:r>
+          </w:p>
+          <w:p>
+            <w:r>
+              <w:rPr>
+                <w:lang w:val="en-US"/>
+              </w:rPr>
+              <w:t>[-2</w:t>
+            </w:r>
+            <w:r>
+              <w:rPr>
+                <w:vertAlign w:val="superscript"/>
+                <w:lang w:val="en-US"/>
+              </w:rPr>
+              <w:t>15</w:t>
+            </w:r>
+            <w:r>
+              <w:rPr>
+                <w:lang w:val="en-US"/>
+              </w:rPr>
+              <w:t>; 2</w:t>
+            </w:r>
+            <w:r>
+              <w:rPr>
+                <w:vertAlign w:val="superscript"/>
+                <w:lang w:val="en-US"/>
+              </w:rPr>
+              <w:t>15</w:t>
+            </w:r>
+            <w:r>
+              <w:rPr>
+                <w:lang w:val="en-US"/>
+              </w:rPr>
+              <w:t xml:space="preserve"> – 1]</w:t>
             </w:r>
           </w:p>
         </w:tc>
@@ -3145,18 +3154,1691 @@
     </w:p>
     <w:p>
       <w:pPr>
-        <w:pStyle w:val="3"/>
+        <w:rPr>
+          <w:rStyle w:val="qv3wpe"/>
+          <w:lang w:val="en-US"/>
+        </w:rPr>
       </w:pPr>
       <w:bookmarkStart w:id="6" w:name="_Toc91273979"/>
+      <w:r>
+        <w:rPr>
+          <w:lang w:val="en-US"/>
+        </w:rPr>
+        <w:t>-2</w:t>
+      </w:r>
+      <w:r>
+        <w:rPr>
+          <w:vertAlign w:val="superscript"/>
+          <w:lang w:val="en-US"/>
+        </w:rPr>
+        <w:t>15</w:t>
+      </w:r>
+      <w:r>
+        <w:rPr>
+          <w:lang w:val="en-US"/>
+        </w:rPr>
+        <w:t xml:space="preserve"> </w:t>
+      </w:r>
+      <w:r>
+        <w:rPr>
+          <w:rFonts w:cs="Times New Roman"/>
+          <w:lang w:val="en-US"/>
+        </w:rPr>
+        <w:t>≤</w:t>
+      </w:r>
+      <w:r>
+        <w:t xml:space="preserve"> </w:t>
+      </w:r>
+      <w:r>
+        <w:rPr>
+          <w:lang w:val="en-US"/>
+        </w:rPr>
+        <w:t xml:space="preserve">X </w:t>
+      </w:r>
+      <w:r>
+        <w:rPr>
+          <w:rFonts w:cs="Times New Roman"/>
+          <w:lang w:val="en-US"/>
+        </w:rPr>
+        <w:t>≤ 2</w:t>
+      </w:r>
+      <w:r>
+        <w:rPr>
+          <w:rFonts w:cs="Times New Roman"/>
+          <w:vertAlign w:val="superscript"/>
+          <w:lang w:val="en-US"/>
+        </w:rPr>
+        <w:t>15</w:t>
+      </w:r>
+      <w:r>
+        <w:rPr>
+          <w:rFonts w:cs="Times New Roman"/>
+          <w:lang w:val="en-US"/>
+        </w:rPr>
+        <w:t xml:space="preserve"> – 1</w:t>
+      </w:r>
     </w:p>
-    <w:p/>
-    <w:p/>
-    <w:p/>
-    <w:p/>
-    <w:p/>
     <w:p>
       <w:pPr>
-        <w:pStyle w:val="3"/>
+        <w:rPr>
+          <w:rStyle w:val="qv3wpe"/>
+        </w:rPr>
+      </w:pPr>
+      <w:r>
+        <w:rPr>
+          <w:rStyle w:val="qv3wpe"/>
+        </w:rPr>
+        <w:t>Случай 1</w:t>
+      </w:r>
+    </w:p>
+    <w:p>
+      <w:pPr>
+        <w:rPr>
+          <w:rFonts w:cs="Times New Roman"/>
+          <w:lang w:val="en-US"/>
+        </w:rPr>
+      </w:pPr>
+      <w:r>
+        <w:rPr>
+          <w:noProof/>
+          <w:lang w:val="en-US"/>
+        </w:rPr>
+        <mc:AlternateContent>
+          <mc:Choice Requires="wps">
+            <w:drawing>
+              <wp:anchor distT="0" distB="0" distL="114300" distR="114300" simplePos="0" relativeHeight="251662336" behindDoc="0" locked="0" layoutInCell="1" allowOverlap="1" wp14:anchorId="063EAA8C" wp14:editId="47B49D55">
+                <wp:simplePos x="0" y="0"/>
+                <wp:positionH relativeFrom="column">
+                  <wp:posOffset>-114300</wp:posOffset>
+                </wp:positionH>
+                <wp:positionV relativeFrom="paragraph">
+                  <wp:posOffset>-47625</wp:posOffset>
+                </wp:positionV>
+                <wp:extent cx="180975" cy="895350"/>
+                <wp:effectExtent l="38100" t="0" r="28575" b="19050"/>
+                <wp:wrapNone/>
+                <wp:docPr id="6" name="Левая фигурная скобка 6"/>
+                <wp:cNvGraphicFramePr/>
+                <a:graphic xmlns:a="http://schemas.openxmlformats.org/drawingml/2006/main">
+                  <a:graphicData uri="http://schemas.microsoft.com/office/word/2010/wordprocessingShape">
+                    <wps:wsp>
+                      <wps:cNvSpPr/>
+                      <wps:spPr>
+                        <a:xfrm>
+                          <a:off x="0" y="0"/>
+                          <a:ext cx="180975" cy="895350"/>
+                        </a:xfrm>
+                        <a:prstGeom prst="leftBrace">
+                          <a:avLst/>
+                        </a:prstGeom>
+                      </wps:spPr>
+                      <wps:style>
+                        <a:lnRef idx="1">
+                          <a:schemeClr val="dk1"/>
+                        </a:lnRef>
+                        <a:fillRef idx="0">
+                          <a:schemeClr val="dk1"/>
+                        </a:fillRef>
+                        <a:effectRef idx="0">
+                          <a:schemeClr val="dk1"/>
+                        </a:effectRef>
+                        <a:fontRef idx="minor">
+                          <a:schemeClr val="tx1"/>
+                        </a:fontRef>
+                      </wps:style>
+                      <wps:bodyPr rot="0" spcFirstLastPara="0" vertOverflow="overflow" horzOverflow="overflow" vert="horz" wrap="square" lIns="91440" tIns="45720" rIns="91440" bIns="45720" numCol="1" spcCol="0" rtlCol="0" fromWordArt="0" anchor="ctr" anchorCtr="0" forceAA="0" compatLnSpc="1">
+                        <a:prstTxWarp prst="textNoShape">
+                          <a:avLst/>
+                        </a:prstTxWarp>
+                        <a:noAutofit/>
+                      </wps:bodyPr>
+                    </wps:wsp>
+                  </a:graphicData>
+                </a:graphic>
+                <wp14:sizeRelH relativeFrom="margin">
+                  <wp14:pctWidth>0</wp14:pctWidth>
+                </wp14:sizeRelH>
+                <wp14:sizeRelV relativeFrom="margin">
+                  <wp14:pctHeight>0</wp14:pctHeight>
+                </wp14:sizeRelV>
+              </wp:anchor>
+            </w:drawing>
+          </mc:Choice>
+          <mc:Fallback>
+            <w:pict>
+              <v:shapetype w14:anchorId="50E7CB8A" id="_x0000_t87" coordsize="21600,21600" o:spt="87" adj="1800,10800" path="m21600,qx10800@0l10800@2qy0@11,10800@3l10800@1qy21600,21600e" filled="f">
+                <v:formulas>
+                  <v:f eqn="val #0"/>
+                  <v:f eqn="sum 21600 0 #0"/>
+                  <v:f eqn="sum #1 0 #0"/>
+                  <v:f eqn="sum #1 #0 0"/>
+                  <v:f eqn="prod #0 9598 32768"/>
+                  <v:f eqn="sum 21600 0 @4"/>
+                  <v:f eqn="sum 21600 0 #1"/>
+                  <v:f eqn="min #1 @6"/>
+                  <v:f eqn="prod @7 1 2"/>
+                  <v:f eqn="prod #0 2 1"/>
+                  <v:f eqn="sum 21600 0 @9"/>
+                  <v:f eqn="val #1"/>
+                </v:formulas>
+                <v:path arrowok="t" o:connecttype="custom" o:connectlocs="21600,0;0,10800;21600,21600" textboxrect="13963,@4,21600,@5"/>
+                <v:handles>
+                  <v:h position="center,#0" yrange="0,@8"/>
+                  <v:h position="topLeft,#1" yrange="@9,@10"/>
+                </v:handles>
+              </v:shapetype>
+              <v:shape id="Левая фигурная скобка 6" o:spid="_x0000_s1026" type="#_x0000_t87" style="position:absolute;margin-left:-9pt;margin-top:-3.75pt;width:14.25pt;height:70.5pt;z-index:251662336;visibility:visible;mso-wrap-style:square;mso-width-percent:0;mso-height-percent:0;mso-wrap-distance-left:9pt;mso-wrap-distance-top:0;mso-wrap-distance-right:9pt;mso-wrap-distance-bottom:0;mso-position-horizontal:absolute;mso-position-horizontal-relative:text;mso-position-vertical:absolute;mso-position-vertical-relative:text;mso-width-percent:0;mso-height-percent:0;mso-width-relative:margin;mso-height-relative:margin;v-text-anchor:middle" o:gfxdata="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" adj="364" strokecolor="black [3200]" strokeweight=".5pt">
+                <v:stroke joinstyle="miter"/>
+              </v:shape>
+            </w:pict>
+          </mc:Fallback>
+        </mc:AlternateContent>
+      </w:r>
+      <w:r>
+        <w:rPr>
+          <w:rStyle w:val="qv3wpe"/>
+          <w:lang w:val="en-US"/>
+        </w:rPr>
+        <w:t xml:space="preserve"> </w:t>
+      </w:r>
+      <w:r>
+        <w:rPr>
+          <w:rStyle w:val="qv3wpe"/>
+          <w:lang w:val="en-US"/>
+        </w:rPr>
+        <w:t>-2</w:t>
+      </w:r>
+      <w:r>
+        <w:rPr>
+          <w:rStyle w:val="qv3wpe"/>
+          <w:vertAlign w:val="superscript"/>
+          <w:lang w:val="en-US"/>
+        </w:rPr>
+        <w:t>14</w:t>
+      </w:r>
+      <w:r>
+        <w:rPr>
+          <w:rStyle w:val="qv3wpe"/>
+          <w:lang w:val="en-US"/>
+        </w:rPr>
+        <w:t xml:space="preserve"> </w:t>
+      </w:r>
+      <w:r>
+        <w:rPr>
+          <w:rFonts w:cs="Times New Roman"/>
+          <w:lang w:val="en-US"/>
+        </w:rPr>
+        <w:t>≤ (A &amp; C), B ≤ 2</w:t>
+      </w:r>
+      <w:r>
+        <w:rPr>
+          <w:rFonts w:cs="Times New Roman"/>
+          <w:vertAlign w:val="superscript"/>
+          <w:lang w:val="en-US"/>
+        </w:rPr>
+        <w:t>14</w:t>
+      </w:r>
+      <w:r>
+        <w:rPr>
+          <w:rFonts w:cs="Times New Roman"/>
+          <w:lang w:val="en-US"/>
+        </w:rPr>
+        <w:t xml:space="preserve"> </w:t>
+      </w:r>
+      <w:r>
+        <w:rPr>
+          <w:rFonts w:cs="Times New Roman"/>
+          <w:lang w:val="en-US"/>
+        </w:rPr>
+        <w:t>–</w:t>
+      </w:r>
+      <w:r>
+        <w:rPr>
+          <w:rFonts w:cs="Times New Roman"/>
+          <w:lang w:val="en-US"/>
+        </w:rPr>
+        <w:t xml:space="preserve"> 1</w:t>
+      </w:r>
+    </w:p>
+    <w:p>
+      <w:pPr>
+        <w:rPr>
+          <w:rFonts w:cs="Times New Roman"/>
+          <w:lang w:val="en-US"/>
+        </w:rPr>
+      </w:pPr>
+      <w:r>
+        <w:rPr>
+          <w:rFonts w:cs="Times New Roman"/>
+          <w:lang w:val="en-US"/>
+        </w:rPr>
+        <w:t xml:space="preserve"> </w:t>
+      </w:r>
+      <w:r>
+        <w:rPr>
+          <w:rFonts w:cs="Times New Roman"/>
+          <w:lang w:val="en-US"/>
+        </w:rPr>
+        <w:t>A</w:t>
+      </w:r>
+      <w:r>
+        <w:rPr>
+          <w:rFonts w:cs="Times New Roman"/>
+          <w:vertAlign w:val="subscript"/>
+          <w:lang w:val="en-US"/>
+        </w:rPr>
+        <w:t>14</w:t>
+      </w:r>
+      <w:r>
+        <w:rPr>
+          <w:rFonts w:cs="Times New Roman"/>
+          <w:lang w:val="en-US"/>
+        </w:rPr>
+        <w:t xml:space="preserve"> = 0, C</w:t>
+      </w:r>
+      <w:r>
+        <w:rPr>
+          <w:rFonts w:cs="Times New Roman"/>
+          <w:vertAlign w:val="subscript"/>
+          <w:lang w:val="en-US"/>
+        </w:rPr>
+        <w:t>14</w:t>
+      </w:r>
+      <w:r>
+        <w:rPr>
+          <w:rFonts w:cs="Times New Roman"/>
+          <w:lang w:val="en-US"/>
+        </w:rPr>
+        <w:t xml:space="preserve"> = 0</w:t>
+      </w:r>
+    </w:p>
+    <w:p>
+      <w:pPr>
+        <w:rPr>
+          <w:rStyle w:val="qv3wpe"/>
+          <w:lang w:val="en-US"/>
+        </w:rPr>
+      </w:pPr>
+      <w:r>
+        <w:rPr>
+          <w:rFonts w:cs="Times New Roman"/>
+          <w:lang w:val="en-US"/>
+        </w:rPr>
+        <w:t xml:space="preserve"> </w:t>
+      </w:r>
+      <w:r>
+        <w:rPr>
+          <w:rFonts w:cs="Times New Roman"/>
+          <w:lang w:val="en-US"/>
+        </w:rPr>
+        <w:t>A</w:t>
+      </w:r>
+      <w:r>
+        <w:rPr>
+          <w:rFonts w:cs="Times New Roman"/>
+          <w:vertAlign w:val="subscript"/>
+          <w:lang w:val="en-US"/>
+        </w:rPr>
+        <w:t>i</w:t>
+      </w:r>
+      <w:r>
+        <w:rPr>
+          <w:rFonts w:cs="Times New Roman"/>
+          <w:lang w:val="en-US"/>
+        </w:rPr>
+        <w:t>, C</w:t>
+      </w:r>
+      <w:r>
+        <w:rPr>
+          <w:rFonts w:cs="Times New Roman"/>
+          <w:vertAlign w:val="subscript"/>
+          <w:lang w:val="en-US"/>
+        </w:rPr>
+        <w:t>i</w:t>
+      </w:r>
+      <w:r>
+        <w:rPr>
+          <w:rFonts w:cs="Times New Roman"/>
+          <w:lang w:val="en-US"/>
+        </w:rPr>
+        <w:t xml:space="preserve"> </w:t>
+      </w:r>
+      <w:r>
+        <w:rPr>
+          <w:rFonts w:ascii="Cambria Math" w:hAnsi="Cambria Math" w:cs="Cambria Math"/>
+          <w:lang w:val="en-US"/>
+        </w:rPr>
+        <w:t xml:space="preserve">∈ </w:t>
+      </w:r>
+      <w:r>
+        <w:rPr>
+          <w:rFonts w:ascii="Cambria Math" w:hAnsi="Cambria Math" w:cs="Cambria Math"/>
+          <w:lang w:val="en-US"/>
+        </w:rPr>
+        <w:t xml:space="preserve">{0;1}, </w:t>
+      </w:r>
+      <w:r>
+        <w:rPr>
+          <w:rFonts w:ascii="Cambria Math" w:hAnsi="Cambria Math" w:cs="Cambria Math"/>
+        </w:rPr>
+        <w:t>где</w:t>
+      </w:r>
+      <w:r>
+        <w:rPr>
+          <w:rFonts w:ascii="Cambria Math" w:hAnsi="Cambria Math" w:cs="Cambria Math"/>
+          <w:lang w:val="en-US"/>
+        </w:rPr>
+        <w:t xml:space="preserve"> </w:t>
+      </w:r>
+      <w:r>
+        <w:rPr>
+          <w:rFonts w:ascii="Cambria Math" w:hAnsi="Cambria Math" w:cs="Cambria Math"/>
+          <w:lang w:val="en-US"/>
+        </w:rPr>
+        <w:t xml:space="preserve">0 </w:t>
+      </w:r>
+      <w:r>
+        <w:rPr>
+          <w:rFonts w:cs="Times New Roman"/>
+          <w:lang w:val="en-US"/>
+        </w:rPr>
+        <w:t xml:space="preserve">≤ </w:t>
+      </w:r>
+      <w:proofErr w:type="spellStart"/>
+      <w:r>
+        <w:rPr>
+          <w:rFonts w:cs="Times New Roman"/>
+          <w:lang w:val="en-US"/>
+        </w:rPr>
+        <w:t>i</w:t>
+      </w:r>
+      <w:proofErr w:type="spellEnd"/>
+      <w:r>
+        <w:rPr>
+          <w:rFonts w:cs="Times New Roman"/>
+          <w:lang w:val="en-US"/>
+        </w:rPr>
+        <w:t xml:space="preserve"> ≤ 13, {15} </w:t>
+      </w:r>
+    </w:p>
+    <w:p>
+      <w:pPr>
+        <w:rPr>
+          <w:rStyle w:val="qv3wpe"/>
+          <w:lang w:val="en-US"/>
+        </w:rPr>
+      </w:pPr>
+    </w:p>
+    <w:p>
+      <w:pPr>
+        <w:rPr>
+          <w:rStyle w:val="qv3wpe"/>
+          <w:lang w:val="en-US"/>
+        </w:rPr>
+      </w:pPr>
+    </w:p>
+    <w:p>
+      <w:pPr>
+        <w:rPr>
+          <w:rStyle w:val="qv3wpe"/>
+          <w:lang w:val="en-US"/>
+        </w:rPr>
+      </w:pPr>
+      <w:r>
+        <w:rPr>
+          <w:rStyle w:val="qv3wpe"/>
+        </w:rPr>
+        <w:t>Случай</w:t>
+      </w:r>
+      <w:r>
+        <w:rPr>
+          <w:rStyle w:val="qv3wpe"/>
+          <w:lang w:val="en-US"/>
+        </w:rPr>
+        <w:t xml:space="preserve"> 2</w:t>
+      </w:r>
+    </w:p>
+    <w:p>
+      <w:pPr>
+        <w:rPr>
+          <w:rFonts w:cs="Times New Roman"/>
+          <w:lang w:val="en-US"/>
+        </w:rPr>
+      </w:pPr>
+      <w:r>
+        <w:rPr>
+          <w:noProof/>
+          <w:lang w:val="en-US"/>
+        </w:rPr>
+        <w:lastRenderedPageBreak/>
+        <mc:AlternateContent>
+          <mc:Choice Requires="wps">
+            <w:drawing>
+              <wp:anchor distT="0" distB="0" distL="114300" distR="114300" simplePos="0" relativeHeight="251664384" behindDoc="0" locked="0" layoutInCell="1" allowOverlap="1" wp14:anchorId="34AD5A2B" wp14:editId="41E3715A">
+                <wp:simplePos x="0" y="0"/>
+                <wp:positionH relativeFrom="leftMargin">
+                  <wp:posOffset>742950</wp:posOffset>
+                </wp:positionH>
+                <wp:positionV relativeFrom="paragraph">
+                  <wp:posOffset>-9525</wp:posOffset>
+                </wp:positionV>
+                <wp:extent cx="276225" cy="1666875"/>
+                <wp:effectExtent l="38100" t="0" r="28575" b="28575"/>
+                <wp:wrapNone/>
+                <wp:docPr id="7" name="Левая фигурная скобка 7"/>
+                <wp:cNvGraphicFramePr/>
+                <a:graphic xmlns:a="http://schemas.openxmlformats.org/drawingml/2006/main">
+                  <a:graphicData uri="http://schemas.microsoft.com/office/word/2010/wordprocessingShape">
+                    <wps:wsp>
+                      <wps:cNvSpPr/>
+                      <wps:spPr>
+                        <a:xfrm>
+                          <a:off x="0" y="0"/>
+                          <a:ext cx="276225" cy="1666875"/>
+                        </a:xfrm>
+                        <a:prstGeom prst="leftBrace">
+                          <a:avLst/>
+                        </a:prstGeom>
+                      </wps:spPr>
+                      <wps:style>
+                        <a:lnRef idx="1">
+                          <a:schemeClr val="dk1"/>
+                        </a:lnRef>
+                        <a:fillRef idx="0">
+                          <a:schemeClr val="dk1"/>
+                        </a:fillRef>
+                        <a:effectRef idx="0">
+                          <a:schemeClr val="dk1"/>
+                        </a:effectRef>
+                        <a:fontRef idx="minor">
+                          <a:schemeClr val="tx1"/>
+                        </a:fontRef>
+                      </wps:style>
+                      <wps:bodyPr rot="0" spcFirstLastPara="0" vertOverflow="overflow" horzOverflow="overflow" vert="horz" wrap="square" lIns="91440" tIns="45720" rIns="91440" bIns="45720" numCol="1" spcCol="0" rtlCol="0" fromWordArt="0" anchor="ctr" anchorCtr="0" forceAA="0" compatLnSpc="1">
+                        <a:prstTxWarp prst="textNoShape">
+                          <a:avLst/>
+                        </a:prstTxWarp>
+                        <a:noAutofit/>
+                      </wps:bodyPr>
+                    </wps:wsp>
+                  </a:graphicData>
+                </a:graphic>
+                <wp14:sizeRelH relativeFrom="margin">
+                  <wp14:pctWidth>0</wp14:pctWidth>
+                </wp14:sizeRelH>
+                <wp14:sizeRelV relativeFrom="margin">
+                  <wp14:pctHeight>0</wp14:pctHeight>
+                </wp14:sizeRelV>
+              </wp:anchor>
+            </w:drawing>
+          </mc:Choice>
+          <mc:Fallback>
+            <w:pict>
+              <v:shape w14:anchorId="37130B12" id="Левая фигурная скобка 7" o:spid="_x0000_s1026" type="#_x0000_t87" style="position:absolute;margin-left:58.5pt;margin-top:-.75pt;width:21.75pt;height:131.25pt;z-index:251664384;visibility:visible;mso-wrap-style:square;mso-width-percent:0;mso-height-percent:0;mso-wrap-distance-left:9pt;mso-wrap-distance-top:0;mso-wrap-distance-right:9pt;mso-wrap-distance-bottom:0;mso-position-horizontal:absolute;mso-position-horizontal-relative:left-margin-area;mso-position-vertical:absolute;mso-position-vertical-relative:text;mso-width-percent:0;mso-height-percent:0;mso-width-relative:margin;mso-height-relative:margin;v-text-anchor:middle" o:gfxdata="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" adj="298" strokecolor="black [3200]" strokeweight=".5pt">
+                <v:stroke joinstyle="miter"/>
+                <w10:wrap anchorx="margin"/>
+              </v:shape>
+            </w:pict>
+          </mc:Fallback>
+        </mc:AlternateContent>
+      </w:r>
+      <w:r>
+        <w:rPr>
+          <w:rStyle w:val="qv3wpe"/>
+          <w:lang w:val="en-US"/>
+        </w:rPr>
+        <w:t xml:space="preserve"> </w:t>
+      </w:r>
+      <w:r>
+        <w:rPr>
+          <w:rStyle w:val="qv3wpe"/>
+          <w:lang w:val="en-US"/>
+        </w:rPr>
+        <w:t xml:space="preserve">0 </w:t>
+      </w:r>
+      <w:r>
+        <w:rPr>
+          <w:rFonts w:cs="Times New Roman"/>
+          <w:lang w:val="en-US"/>
+        </w:rPr>
+        <w:t>≤ (A &amp; C) ≤ 2</w:t>
+      </w:r>
+      <w:r>
+        <w:rPr>
+          <w:rFonts w:cs="Times New Roman"/>
+          <w:vertAlign w:val="superscript"/>
+          <w:lang w:val="en-US"/>
+        </w:rPr>
+        <w:t>15</w:t>
+      </w:r>
+      <w:r>
+        <w:rPr>
+          <w:rFonts w:cs="Times New Roman"/>
+          <w:lang w:val="en-US"/>
+        </w:rPr>
+        <w:t xml:space="preserve"> – 1</w:t>
+      </w:r>
+    </w:p>
+    <w:p>
+      <w:pPr>
+        <w:rPr>
+          <w:rFonts w:cs="Times New Roman"/>
+          <w:lang w:val="en-US"/>
+        </w:rPr>
+      </w:pPr>
+      <w:r>
+        <w:rPr>
+          <w:rFonts w:cs="Times New Roman"/>
+          <w:lang w:val="en-US"/>
+        </w:rPr>
+        <w:t xml:space="preserve"> </w:t>
+      </w:r>
+      <w:r>
+        <w:rPr>
+          <w:rFonts w:cs="Times New Roman"/>
+          <w:lang w:val="en-US"/>
+        </w:rPr>
+        <w:t>0 ≤ B ≤ 2</w:t>
+      </w:r>
+      <w:r>
+        <w:rPr>
+          <w:rFonts w:cs="Times New Roman"/>
+          <w:vertAlign w:val="superscript"/>
+          <w:lang w:val="en-US"/>
+        </w:rPr>
+        <w:t>15</w:t>
+      </w:r>
+      <w:r>
+        <w:rPr>
+          <w:rFonts w:cs="Times New Roman"/>
+          <w:lang w:val="en-US"/>
+        </w:rPr>
+        <w:t xml:space="preserve"> – 1</w:t>
+      </w:r>
+    </w:p>
+    <w:p>
+      <w:pPr>
+        <w:rPr>
+          <w:rFonts w:cs="Times New Roman"/>
+          <w:lang w:val="en-US"/>
+        </w:rPr>
+      </w:pPr>
+      <w:r>
+        <w:rPr>
+          <w:rFonts w:cs="Times New Roman"/>
+          <w:noProof/>
+        </w:rPr>
+        <mc:AlternateContent>
+          <mc:Choice Requires="wps">
+            <w:drawing>
+              <wp:anchor distT="0" distB="0" distL="114300" distR="114300" simplePos="0" relativeHeight="251659264" behindDoc="0" locked="0" layoutInCell="1" allowOverlap="1" wp14:anchorId="4F6733F1" wp14:editId="2C4C2EE6">
+                <wp:simplePos x="0" y="0"/>
+                <wp:positionH relativeFrom="column">
+                  <wp:posOffset>152400</wp:posOffset>
+                </wp:positionH>
+                <wp:positionV relativeFrom="paragraph">
+                  <wp:posOffset>-38735</wp:posOffset>
+                </wp:positionV>
+                <wp:extent cx="45085" cy="847725"/>
+                <wp:effectExtent l="114300" t="0" r="12065" b="28575"/>
+                <wp:wrapNone/>
+                <wp:docPr id="4" name="Соединитель: уступ 4"/>
+                <wp:cNvGraphicFramePr/>
+                <a:graphic xmlns:a="http://schemas.openxmlformats.org/drawingml/2006/main">
+                  <a:graphicData uri="http://schemas.microsoft.com/office/word/2010/wordprocessingShape">
+                    <wps:wsp>
+                      <wps:cNvCnPr/>
+                      <wps:spPr>
+                        <a:xfrm>
+                          <a:off x="0" y="0"/>
+                          <a:ext cx="45085" cy="847725"/>
+                        </a:xfrm>
+                        <a:prstGeom prst="bentConnector3">
+                          <a:avLst>
+                            <a:gd name="adj1" fmla="val -213633"/>
+                          </a:avLst>
+                        </a:prstGeom>
+                      </wps:spPr>
+                      <wps:style>
+                        <a:lnRef idx="1">
+                          <a:schemeClr val="dk1"/>
+                        </a:lnRef>
+                        <a:fillRef idx="0">
+                          <a:schemeClr val="dk1"/>
+                        </a:fillRef>
+                        <a:effectRef idx="0">
+                          <a:schemeClr val="dk1"/>
+                        </a:effectRef>
+                        <a:fontRef idx="minor">
+                          <a:schemeClr val="tx1"/>
+                        </a:fontRef>
+                      </wps:style>
+                      <wps:bodyPr/>
+                    </wps:wsp>
+                  </a:graphicData>
+                </a:graphic>
+                <wp14:sizeRelH relativeFrom="margin">
+                  <wp14:pctWidth>0</wp14:pctWidth>
+                </wp14:sizeRelH>
+                <wp14:sizeRelV relativeFrom="margin">
+                  <wp14:pctHeight>0</wp14:pctHeight>
+                </wp14:sizeRelV>
+              </wp:anchor>
+            </w:drawing>
+          </mc:Choice>
+          <mc:Fallback>
+            <w:pict>
+              <v:shapetype w14:anchorId="188AC754" id="_x0000_t34" coordsize="21600,21600" o:spt="34" o:oned="t" adj="10800" path="m,l@0,0@0,21600,21600,21600e" filled="f">
+                <v:stroke joinstyle="miter"/>
+                <v:formulas>
+                  <v:f eqn="val #0"/>
+                </v:formulas>
+                <v:path arrowok="t" fillok="f" o:connecttype="none"/>
+                <v:handles>
+                  <v:h position="#0,center"/>
+                </v:handles>
+                <o:lock v:ext="edit" shapetype="t"/>
+              </v:shapetype>
+              <v:shape id="Соединитель: уступ 4" o:spid="_x0000_s1026" type="#_x0000_t34" style="position:absolute;margin-left:12pt;margin-top:-3.05pt;width:3.55pt;height:66.75pt;z-index:251659264;visibility:visible;mso-wrap-style:square;mso-width-percent:0;mso-height-percent:0;mso-wrap-distance-left:9pt;mso-wrap-distance-top:0;mso-wrap-distance-right:9pt;mso-wrap-distance-bottom:0;mso-position-horizontal:absolute;mso-position-horizontal-relative:text;mso-position-vertical:absolute;mso-position-vertical-relative:text;mso-width-percent:0;mso-height-percent:0;mso-width-relative:margin;mso-height-relative:margin" o:gfxdata="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" adj="-46145" strokecolor="black [3200]" strokeweight=".5pt"/>
+            </w:pict>
+          </mc:Fallback>
+        </mc:AlternateContent>
+      </w:r>
+      <w:r>
+        <w:rPr>
+          <w:rFonts w:cs="Times New Roman"/>
+          <w:lang w:val="en-US"/>
+        </w:rPr>
+        <w:t xml:space="preserve">   </w:t>
+      </w:r>
+      <w:r>
+        <w:rPr>
+          <w:rFonts w:cs="Times New Roman"/>
+          <w:lang w:val="en-US"/>
+        </w:rPr>
+        <w:t>A</w:t>
+      </w:r>
+      <w:r>
+        <w:rPr>
+          <w:rFonts w:cs="Times New Roman"/>
+          <w:vertAlign w:val="subscript"/>
+          <w:lang w:val="en-US"/>
+        </w:rPr>
+        <w:t>1</w:t>
+      </w:r>
+      <w:r>
+        <w:rPr>
+          <w:rFonts w:cs="Times New Roman"/>
+          <w:vertAlign w:val="subscript"/>
+          <w:lang w:val="en-US"/>
+        </w:rPr>
+        <w:t>5</w:t>
+      </w:r>
+      <w:r>
+        <w:rPr>
+          <w:rFonts w:cs="Times New Roman"/>
+          <w:lang w:val="en-US"/>
+        </w:rPr>
+        <w:t xml:space="preserve"> = 0, C</w:t>
+      </w:r>
+      <w:r>
+        <w:rPr>
+          <w:rFonts w:cs="Times New Roman"/>
+          <w:vertAlign w:val="subscript"/>
+          <w:lang w:val="en-US"/>
+        </w:rPr>
+        <w:t>1</w:t>
+      </w:r>
+      <w:r>
+        <w:rPr>
+          <w:rFonts w:cs="Times New Roman"/>
+          <w:vertAlign w:val="subscript"/>
+          <w:lang w:val="en-US"/>
+        </w:rPr>
+        <w:t>5</w:t>
+      </w:r>
+      <w:r>
+        <w:rPr>
+          <w:rFonts w:cs="Times New Roman"/>
+          <w:lang w:val="en-US"/>
+        </w:rPr>
+        <w:t xml:space="preserve"> = 0</w:t>
+      </w:r>
+    </w:p>
+    <w:p>
+      <w:pPr>
+        <w:rPr>
+          <w:rFonts w:cs="Times New Roman"/>
+          <w:lang w:val="en-US"/>
+        </w:rPr>
+      </w:pPr>
+      <w:r>
+        <w:rPr>
+          <w:rFonts w:cs="Times New Roman"/>
+          <w:lang w:val="en-US"/>
+        </w:rPr>
+        <w:t xml:space="preserve">   </w:t>
+      </w:r>
+      <w:r>
+        <w:rPr>
+          <w:rFonts w:cs="Times New Roman"/>
+          <w:lang w:val="en-US"/>
+        </w:rPr>
+        <w:t>A</w:t>
+      </w:r>
+      <w:r>
+        <w:rPr>
+          <w:rFonts w:cs="Times New Roman"/>
+          <w:vertAlign w:val="subscript"/>
+          <w:lang w:val="en-US"/>
+        </w:rPr>
+        <w:t>1</w:t>
+      </w:r>
+      <w:r>
+        <w:rPr>
+          <w:rFonts w:cs="Times New Roman"/>
+          <w:vertAlign w:val="subscript"/>
+          <w:lang w:val="en-US"/>
+        </w:rPr>
+        <w:t>5</w:t>
+      </w:r>
+      <w:r>
+        <w:rPr>
+          <w:rFonts w:cs="Times New Roman"/>
+          <w:lang w:val="en-US"/>
+        </w:rPr>
+        <w:t xml:space="preserve"> = </w:t>
+      </w:r>
+      <w:r>
+        <w:rPr>
+          <w:rFonts w:cs="Times New Roman"/>
+          <w:lang w:val="en-US"/>
+        </w:rPr>
+        <w:t>1</w:t>
+      </w:r>
+      <w:r>
+        <w:rPr>
+          <w:rFonts w:cs="Times New Roman"/>
+          <w:lang w:val="en-US"/>
+        </w:rPr>
+        <w:t>, C</w:t>
+      </w:r>
+      <w:r>
+        <w:rPr>
+          <w:rFonts w:cs="Times New Roman"/>
+          <w:vertAlign w:val="subscript"/>
+          <w:lang w:val="en-US"/>
+        </w:rPr>
+        <w:t>1</w:t>
+      </w:r>
+      <w:r>
+        <w:rPr>
+          <w:rFonts w:cs="Times New Roman"/>
+          <w:vertAlign w:val="subscript"/>
+          <w:lang w:val="en-US"/>
+        </w:rPr>
+        <w:t>5</w:t>
+      </w:r>
+      <w:r>
+        <w:rPr>
+          <w:rFonts w:cs="Times New Roman"/>
+          <w:lang w:val="en-US"/>
+        </w:rPr>
+        <w:t xml:space="preserve"> = 0</w:t>
+      </w:r>
+    </w:p>
+    <w:p>
+      <w:pPr>
+        <w:rPr>
+          <w:rFonts w:cs="Times New Roman"/>
+          <w:lang w:val="en-US"/>
+        </w:rPr>
+      </w:pPr>
+      <w:r>
+        <w:rPr>
+          <w:rFonts w:cs="Times New Roman"/>
+          <w:lang w:val="en-US"/>
+        </w:rPr>
+        <w:t xml:space="preserve">   </w:t>
+      </w:r>
+      <w:r>
+        <w:rPr>
+          <w:rFonts w:cs="Times New Roman"/>
+          <w:lang w:val="en-US"/>
+        </w:rPr>
+        <w:t>A</w:t>
+      </w:r>
+      <w:r>
+        <w:rPr>
+          <w:rFonts w:cs="Times New Roman"/>
+          <w:vertAlign w:val="subscript"/>
+          <w:lang w:val="en-US"/>
+        </w:rPr>
+        <w:t>1</w:t>
+      </w:r>
+      <w:r>
+        <w:rPr>
+          <w:rFonts w:cs="Times New Roman"/>
+          <w:vertAlign w:val="subscript"/>
+          <w:lang w:val="en-US"/>
+        </w:rPr>
+        <w:t>5</w:t>
+      </w:r>
+      <w:r>
+        <w:rPr>
+          <w:rFonts w:cs="Times New Roman"/>
+          <w:lang w:val="en-US"/>
+        </w:rPr>
+        <w:t xml:space="preserve"> = 0, C</w:t>
+      </w:r>
+      <w:r>
+        <w:rPr>
+          <w:rFonts w:cs="Times New Roman"/>
+          <w:vertAlign w:val="subscript"/>
+          <w:lang w:val="en-US"/>
+        </w:rPr>
+        <w:t>1</w:t>
+      </w:r>
+      <w:r>
+        <w:rPr>
+          <w:rFonts w:cs="Times New Roman"/>
+          <w:vertAlign w:val="subscript"/>
+          <w:lang w:val="en-US"/>
+        </w:rPr>
+        <w:t>5</w:t>
+      </w:r>
+      <w:r>
+        <w:rPr>
+          <w:rFonts w:cs="Times New Roman"/>
+          <w:lang w:val="en-US"/>
+        </w:rPr>
+        <w:t xml:space="preserve"> = </w:t>
+      </w:r>
+      <w:r>
+        <w:rPr>
+          <w:rFonts w:cs="Times New Roman"/>
+          <w:lang w:val="en-US"/>
+        </w:rPr>
+        <w:t>1</w:t>
+      </w:r>
+    </w:p>
+    <w:p>
+      <w:pPr>
+        <w:rPr>
+          <w:rStyle w:val="qv3wpe"/>
+          <w:lang w:val="en-US"/>
+        </w:rPr>
+      </w:pPr>
+      <w:r>
+        <w:rPr>
+          <w:rFonts w:cs="Times New Roman"/>
+          <w:lang w:val="en-US"/>
+        </w:rPr>
+        <w:t xml:space="preserve"> </w:t>
+      </w:r>
+      <w:r>
+        <w:rPr>
+          <w:rFonts w:cs="Times New Roman"/>
+          <w:lang w:val="en-US"/>
+        </w:rPr>
+        <w:t>A</w:t>
+      </w:r>
+      <w:r>
+        <w:rPr>
+          <w:rFonts w:cs="Times New Roman"/>
+          <w:vertAlign w:val="subscript"/>
+          <w:lang w:val="en-US"/>
+        </w:rPr>
+        <w:t>i</w:t>
+      </w:r>
+      <w:r>
+        <w:rPr>
+          <w:rFonts w:cs="Times New Roman"/>
+          <w:lang w:val="en-US"/>
+        </w:rPr>
+        <w:t>, C</w:t>
+      </w:r>
+      <w:r>
+        <w:rPr>
+          <w:rFonts w:cs="Times New Roman"/>
+          <w:vertAlign w:val="subscript"/>
+          <w:lang w:val="en-US"/>
+        </w:rPr>
+        <w:t>i</w:t>
+      </w:r>
+      <w:r>
+        <w:rPr>
+          <w:rFonts w:cs="Times New Roman"/>
+          <w:lang w:val="en-US"/>
+        </w:rPr>
+        <w:t xml:space="preserve"> </w:t>
+      </w:r>
+      <w:r>
+        <w:rPr>
+          <w:rFonts w:ascii="Cambria Math" w:hAnsi="Cambria Math" w:cs="Cambria Math"/>
+          <w:lang w:val="en-US"/>
+        </w:rPr>
+        <w:t xml:space="preserve">∈ </w:t>
+      </w:r>
+      <w:r>
+        <w:rPr>
+          <w:rFonts w:ascii="Cambria Math" w:hAnsi="Cambria Math" w:cs="Cambria Math"/>
+          <w:lang w:val="en-US"/>
+        </w:rPr>
+        <w:t xml:space="preserve">{0;1}, </w:t>
+      </w:r>
+      <w:r>
+        <w:rPr>
+          <w:rFonts w:ascii="Cambria Math" w:hAnsi="Cambria Math" w:cs="Cambria Math"/>
+        </w:rPr>
+        <w:t>где</w:t>
+      </w:r>
+      <w:r>
+        <w:rPr>
+          <w:rFonts w:ascii="Cambria Math" w:hAnsi="Cambria Math" w:cs="Cambria Math"/>
+          <w:lang w:val="en-US"/>
+        </w:rPr>
+        <w:t xml:space="preserve"> </w:t>
+      </w:r>
+      <w:r>
+        <w:rPr>
+          <w:rFonts w:ascii="Cambria Math" w:hAnsi="Cambria Math" w:cs="Cambria Math"/>
+          <w:lang w:val="en-US"/>
+        </w:rPr>
+        <w:t xml:space="preserve">0 </w:t>
+      </w:r>
+      <w:r>
+        <w:rPr>
+          <w:rFonts w:cs="Times New Roman"/>
+          <w:lang w:val="en-US"/>
+        </w:rPr>
+        <w:t xml:space="preserve">≤ </w:t>
+      </w:r>
+      <w:proofErr w:type="spellStart"/>
+      <w:r>
+        <w:rPr>
+          <w:rFonts w:cs="Times New Roman"/>
+          <w:lang w:val="en-US"/>
+        </w:rPr>
+        <w:t>i</w:t>
+      </w:r>
+      <w:proofErr w:type="spellEnd"/>
+      <w:r>
+        <w:rPr>
+          <w:rFonts w:cs="Times New Roman"/>
+          <w:lang w:val="en-US"/>
+        </w:rPr>
+        <w:t xml:space="preserve"> ≤ 1</w:t>
+      </w:r>
+      <w:r>
+        <w:rPr>
+          <w:rFonts w:cs="Times New Roman"/>
+          <w:lang w:val="en-US"/>
+        </w:rPr>
+        <w:t>4</w:t>
+      </w:r>
+    </w:p>
+    <w:p>
+      <w:pPr>
+        <w:rPr>
+          <w:rStyle w:val="qv3wpe"/>
+          <w:rFonts w:cs="Times New Roman"/>
+          <w:lang w:val="en-US"/>
+        </w:rPr>
+      </w:pPr>
+      <w:r>
+        <w:rPr>
+          <w:noProof/>
+          <w:lang w:val="en-US"/>
+        </w:rPr>
+        <mc:AlternateContent>
+          <mc:Choice Requires="wps">
+            <w:drawing>
+              <wp:anchor distT="0" distB="0" distL="114300" distR="114300" simplePos="0" relativeHeight="251666432" behindDoc="0" locked="0" layoutInCell="1" allowOverlap="1" wp14:anchorId="254188EA" wp14:editId="265E0CD8">
+                <wp:simplePos x="0" y="0"/>
+                <wp:positionH relativeFrom="leftMargin">
+                  <wp:posOffset>733425</wp:posOffset>
+                </wp:positionH>
+                <wp:positionV relativeFrom="paragraph">
+                  <wp:posOffset>233045</wp:posOffset>
+                </wp:positionV>
+                <wp:extent cx="257175" cy="1428750"/>
+                <wp:effectExtent l="38100" t="0" r="28575" b="19050"/>
+                <wp:wrapNone/>
+                <wp:docPr id="8" name="Левая фигурная скобка 8"/>
+                <wp:cNvGraphicFramePr/>
+                <a:graphic xmlns:a="http://schemas.openxmlformats.org/drawingml/2006/main">
+                  <a:graphicData uri="http://schemas.microsoft.com/office/word/2010/wordprocessingShape">
+                    <wps:wsp>
+                      <wps:cNvSpPr/>
+                      <wps:spPr>
+                        <a:xfrm>
+                          <a:off x="0" y="0"/>
+                          <a:ext cx="257175" cy="1428750"/>
+                        </a:xfrm>
+                        <a:prstGeom prst="leftBrace">
+                          <a:avLst/>
+                        </a:prstGeom>
+                      </wps:spPr>
+                      <wps:style>
+                        <a:lnRef idx="1">
+                          <a:schemeClr val="dk1"/>
+                        </a:lnRef>
+                        <a:fillRef idx="0">
+                          <a:schemeClr val="dk1"/>
+                        </a:fillRef>
+                        <a:effectRef idx="0">
+                          <a:schemeClr val="dk1"/>
+                        </a:effectRef>
+                        <a:fontRef idx="minor">
+                          <a:schemeClr val="tx1"/>
+                        </a:fontRef>
+                      </wps:style>
+                      <wps:bodyPr rot="0" spcFirstLastPara="0" vertOverflow="overflow" horzOverflow="overflow" vert="horz" wrap="square" lIns="91440" tIns="45720" rIns="91440" bIns="45720" numCol="1" spcCol="0" rtlCol="0" fromWordArt="0" anchor="ctr" anchorCtr="0" forceAA="0" compatLnSpc="1">
+                        <a:prstTxWarp prst="textNoShape">
+                          <a:avLst/>
+                        </a:prstTxWarp>
+                        <a:noAutofit/>
+                      </wps:bodyPr>
+                    </wps:wsp>
+                  </a:graphicData>
+                </a:graphic>
+                <wp14:sizeRelH relativeFrom="margin">
+                  <wp14:pctWidth>0</wp14:pctWidth>
+                </wp14:sizeRelH>
+                <wp14:sizeRelV relativeFrom="margin">
+                  <wp14:pctHeight>0</wp14:pctHeight>
+                </wp14:sizeRelV>
+              </wp:anchor>
+            </w:drawing>
+          </mc:Choice>
+          <mc:Fallback>
+            <w:pict>
+              <v:shape w14:anchorId="4A86A26B" id="Левая фигурная скобка 8" o:spid="_x0000_s1026" type="#_x0000_t87" style="position:absolute;margin-left:57.75pt;margin-top:18.35pt;width:20.25pt;height:112.5pt;z-index:251666432;visibility:visible;mso-wrap-style:square;mso-width-percent:0;mso-height-percent:0;mso-wrap-distance-left:9pt;mso-wrap-distance-top:0;mso-wrap-distance-right:9pt;mso-wrap-distance-bottom:0;mso-position-horizontal:absolute;mso-position-horizontal-relative:left-margin-area;mso-position-vertical:absolute;mso-position-vertical-relative:text;mso-width-percent:0;mso-height-percent:0;mso-width-relative:margin;mso-height-relative:margin;v-text-anchor:middle" o:gfxdata="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" adj="324" strokecolor="black [3200]" strokeweight=".5pt">
+                <v:stroke joinstyle="miter"/>
+                <w10:wrap anchorx="margin"/>
+              </v:shape>
+            </w:pict>
+          </mc:Fallback>
+        </mc:AlternateContent>
+      </w:r>
+      <w:r>
+        <w:rPr>
+          <w:rStyle w:val="qv3wpe"/>
+          <w:rFonts w:cs="Times New Roman"/>
+        </w:rPr>
+        <w:t>Случай</w:t>
+      </w:r>
+      <w:r>
+        <w:rPr>
+          <w:rStyle w:val="qv3wpe"/>
+          <w:rFonts w:cs="Times New Roman"/>
+          <w:lang w:val="en-US"/>
+        </w:rPr>
+        <w:t xml:space="preserve"> 3</w:t>
+      </w:r>
+    </w:p>
+    <w:p>
+      <w:pPr>
+        <w:rPr>
+          <w:rFonts w:cs="Times New Roman"/>
+          <w:lang w:val="en-US"/>
+        </w:rPr>
+      </w:pPr>
+      <w:r>
+        <w:rPr>
+          <w:noProof/>
+          <w:lang w:val="en-US"/>
+        </w:rPr>
+        <mc:AlternateContent>
+          <mc:Choice Requires="wps">
+            <w:drawing>
+              <wp:anchor distT="0" distB="0" distL="114300" distR="114300" simplePos="0" relativeHeight="251668480" behindDoc="0" locked="0" layoutInCell="1" allowOverlap="1" wp14:anchorId="0D3D1D70" wp14:editId="59B4B5FE">
+                <wp:simplePos x="0" y="0"/>
+                <wp:positionH relativeFrom="margin">
+                  <wp:posOffset>66675</wp:posOffset>
+                </wp:positionH>
+                <wp:positionV relativeFrom="paragraph">
+                  <wp:posOffset>4445</wp:posOffset>
+                </wp:positionV>
+                <wp:extent cx="257175" cy="476250"/>
+                <wp:effectExtent l="38100" t="0" r="28575" b="19050"/>
+                <wp:wrapNone/>
+                <wp:docPr id="9" name="Левая фигурная скобка 9"/>
+                <wp:cNvGraphicFramePr/>
+                <a:graphic xmlns:a="http://schemas.openxmlformats.org/drawingml/2006/main">
+                  <a:graphicData uri="http://schemas.microsoft.com/office/word/2010/wordprocessingShape">
+                    <wps:wsp>
+                      <wps:cNvSpPr/>
+                      <wps:spPr>
+                        <a:xfrm>
+                          <a:off x="0" y="0"/>
+                          <a:ext cx="257175" cy="476250"/>
+                        </a:xfrm>
+                        <a:prstGeom prst="leftBrace">
+                          <a:avLst>
+                            <a:gd name="adj1" fmla="val 8333"/>
+                            <a:gd name="adj2" fmla="val 48000"/>
+                          </a:avLst>
+                        </a:prstGeom>
+                      </wps:spPr>
+                      <wps:style>
+                        <a:lnRef idx="1">
+                          <a:schemeClr val="dk1"/>
+                        </a:lnRef>
+                        <a:fillRef idx="0">
+                          <a:schemeClr val="dk1"/>
+                        </a:fillRef>
+                        <a:effectRef idx="0">
+                          <a:schemeClr val="dk1"/>
+                        </a:effectRef>
+                        <a:fontRef idx="minor">
+                          <a:schemeClr val="tx1"/>
+                        </a:fontRef>
+                      </wps:style>
+                      <wps:bodyPr rot="0" spcFirstLastPara="0" vertOverflow="overflow" horzOverflow="overflow" vert="horz" wrap="square" lIns="91440" tIns="45720" rIns="91440" bIns="45720" numCol="1" spcCol="0" rtlCol="0" fromWordArt="0" anchor="ctr" anchorCtr="0" forceAA="0" compatLnSpc="1">
+                        <a:prstTxWarp prst="textNoShape">
+                          <a:avLst/>
+                        </a:prstTxWarp>
+                        <a:noAutofit/>
+                      </wps:bodyPr>
+                    </wps:wsp>
+                  </a:graphicData>
+                </a:graphic>
+                <wp14:sizeRelH relativeFrom="margin">
+                  <wp14:pctWidth>0</wp14:pctWidth>
+                </wp14:sizeRelH>
+                <wp14:sizeRelV relativeFrom="margin">
+                  <wp14:pctHeight>0</wp14:pctHeight>
+                </wp14:sizeRelV>
+              </wp:anchor>
+            </w:drawing>
+          </mc:Choice>
+          <mc:Fallback>
+            <w:pict>
+              <v:shape w14:anchorId="51B75453" id="Левая фигурная скобка 9" o:spid="_x0000_s1026" type="#_x0000_t87" style="position:absolute;margin-left:5.25pt;margin-top:.35pt;width:20.25pt;height:37.5pt;z-index:251668480;visibility:visible;mso-wrap-style:square;mso-width-percent:0;mso-height-percent:0;mso-wrap-distance-left:9pt;mso-wrap-distance-top:0;mso-wrap-distance-right:9pt;mso-wrap-distance-bottom:0;mso-position-horizontal:absolute;mso-position-horizontal-relative:margin;mso-position-vertical:absolute;mso-position-vertical-relative:text;mso-width-percent:0;mso-height-percent:0;mso-width-relative:margin;mso-height-relative:margin;v-text-anchor:middle" o:gfxdata="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" adj="972,10368" strokecolor="black [3200]" strokeweight=".5pt">
+                <v:stroke joinstyle="miter"/>
+                <w10:wrap anchorx="margin"/>
+              </v:shape>
+            </w:pict>
+          </mc:Fallback>
+        </mc:AlternateContent>
+      </w:r>
+      <w:r>
+        <w:rPr>
+          <w:rFonts w:cs="Times New Roman"/>
+          <w:noProof/>
+        </w:rPr>
+        <mc:AlternateContent>
+          <mc:Choice Requires="wps">
+            <w:drawing>
+              <wp:anchor distT="0" distB="0" distL="114300" distR="114300" simplePos="0" relativeHeight="251661312" behindDoc="0" locked="0" layoutInCell="1" allowOverlap="1" wp14:anchorId="4AA54987" wp14:editId="4BFC6DF7">
+                <wp:simplePos x="0" y="0"/>
+                <wp:positionH relativeFrom="column">
+                  <wp:posOffset>171450</wp:posOffset>
+                </wp:positionH>
+                <wp:positionV relativeFrom="paragraph">
+                  <wp:posOffset>-635</wp:posOffset>
+                </wp:positionV>
+                <wp:extent cx="95250" cy="1095375"/>
+                <wp:effectExtent l="114300" t="0" r="19050" b="28575"/>
+                <wp:wrapNone/>
+                <wp:docPr id="5" name="Соединитель: уступ 5"/>
+                <wp:cNvGraphicFramePr/>
+                <a:graphic xmlns:a="http://schemas.openxmlformats.org/drawingml/2006/main">
+                  <a:graphicData uri="http://schemas.microsoft.com/office/word/2010/wordprocessingShape">
+                    <wps:wsp>
+                      <wps:cNvCnPr/>
+                      <wps:spPr>
+                        <a:xfrm>
+                          <a:off x="0" y="0"/>
+                          <a:ext cx="95250" cy="1095375"/>
+                        </a:xfrm>
+                        <a:prstGeom prst="bentConnector3">
+                          <a:avLst>
+                            <a:gd name="adj1" fmla="val -102522"/>
+                          </a:avLst>
+                        </a:prstGeom>
+                      </wps:spPr>
+                      <wps:style>
+                        <a:lnRef idx="1">
+                          <a:schemeClr val="dk1"/>
+                        </a:lnRef>
+                        <a:fillRef idx="0">
+                          <a:schemeClr val="dk1"/>
+                        </a:fillRef>
+                        <a:effectRef idx="0">
+                          <a:schemeClr val="dk1"/>
+                        </a:effectRef>
+                        <a:fontRef idx="minor">
+                          <a:schemeClr val="tx1"/>
+                        </a:fontRef>
+                      </wps:style>
+                      <wps:bodyPr/>
+                    </wps:wsp>
+                  </a:graphicData>
+                </a:graphic>
+                <wp14:sizeRelH relativeFrom="margin">
+                  <wp14:pctWidth>0</wp14:pctWidth>
+                </wp14:sizeRelH>
+                <wp14:sizeRelV relativeFrom="margin">
+                  <wp14:pctHeight>0</wp14:pctHeight>
+                </wp14:sizeRelV>
+              </wp:anchor>
+            </w:drawing>
+          </mc:Choice>
+          <mc:Fallback>
+            <w:pict>
+              <v:shape w14:anchorId="640BF03C" id="Соединитель: уступ 5" o:spid="_x0000_s1026" type="#_x0000_t34" style="position:absolute;margin-left:13.5pt;margin-top:-.05pt;width:7.5pt;height:86.25pt;z-index:251661312;visibility:visible;mso-wrap-style:square;mso-width-percent:0;mso-height-percent:0;mso-wrap-distance-left:9pt;mso-wrap-distance-top:0;mso-wrap-distance-right:9pt;mso-wrap-distance-bottom:0;mso-position-horizontal:absolute;mso-position-horizontal-relative:text;mso-position-vertical:absolute;mso-position-vertical-relative:text;mso-width-percent:0;mso-height-percent:0;mso-width-relative:margin;mso-height-relative:margin" o:gfxdata="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" adj="-22145" strokecolor="black [3200]" strokeweight=".5pt"/>
+            </w:pict>
+          </mc:Fallback>
+        </mc:AlternateContent>
+      </w:r>
+      <w:r>
+        <w:rPr>
+          <w:lang w:val="en-US"/>
+        </w:rPr>
+        <w:t xml:space="preserve">    </w:t>
+      </w:r>
+      <w:r>
+        <w:rPr>
+          <w:lang w:val="en-US"/>
+        </w:rPr>
+        <w:t xml:space="preserve">   </w:t>
+      </w:r>
+      <w:r>
+        <w:rPr>
+          <w:lang w:val="en-US"/>
+        </w:rPr>
+        <w:t>-2</w:t>
+      </w:r>
+      <w:r>
+        <w:rPr>
+          <w:vertAlign w:val="superscript"/>
+          <w:lang w:val="en-US"/>
+        </w:rPr>
+        <w:t>15</w:t>
+      </w:r>
+      <w:r>
+        <w:rPr>
+          <w:rStyle w:val="qv3wpe"/>
+          <w:lang w:val="en-US"/>
+        </w:rPr>
+        <w:t xml:space="preserve"> </w:t>
+      </w:r>
+      <w:r>
+        <w:rPr>
+          <w:rFonts w:cs="Times New Roman"/>
+          <w:lang w:val="en-US"/>
+        </w:rPr>
+        <w:t xml:space="preserve">≤ (A &amp; C) ≤ </w:t>
+      </w:r>
+      <w:r>
+        <w:rPr>
+          <w:rFonts w:cs="Times New Roman"/>
+          <w:lang w:val="en-US"/>
+        </w:rPr>
+        <w:t>0</w:t>
+      </w:r>
+    </w:p>
+    <w:p>
+      <w:pPr>
+        <w:rPr>
+          <w:rFonts w:cs="Times New Roman"/>
+          <w:lang w:val="en-US"/>
+        </w:rPr>
+      </w:pPr>
+      <w:r>
+        <w:rPr>
+          <w:lang w:val="en-US"/>
+        </w:rPr>
+        <w:t xml:space="preserve">    </w:t>
+      </w:r>
+      <w:r>
+        <w:rPr>
+          <w:lang w:val="en-US"/>
+        </w:rPr>
+        <w:t xml:space="preserve">   </w:t>
+      </w:r>
+      <w:r>
+        <w:rPr>
+          <w:lang w:val="en-US"/>
+        </w:rPr>
+        <w:t>-2</w:t>
+      </w:r>
+      <w:r>
+        <w:rPr>
+          <w:vertAlign w:val="superscript"/>
+          <w:lang w:val="en-US"/>
+        </w:rPr>
+        <w:t>15</w:t>
+      </w:r>
+      <w:r>
+        <w:rPr>
+          <w:lang w:val="en-US"/>
+        </w:rPr>
+        <w:t xml:space="preserve"> + 1</w:t>
+      </w:r>
+      <w:r>
+        <w:rPr>
+          <w:lang w:val="en-US"/>
+        </w:rPr>
+        <w:t xml:space="preserve"> </w:t>
+      </w:r>
+      <w:r>
+        <w:rPr>
+          <w:rFonts w:cs="Times New Roman"/>
+          <w:lang w:val="en-US"/>
+        </w:rPr>
+        <w:t xml:space="preserve">≤ B ≤ </w:t>
+      </w:r>
+      <w:r>
+        <w:rPr>
+          <w:rFonts w:cs="Times New Roman"/>
+          <w:lang w:val="en-US"/>
+        </w:rPr>
+        <w:t>0</w:t>
+      </w:r>
+    </w:p>
+    <w:p>
+      <w:pPr>
+        <w:rPr>
+          <w:rFonts w:cs="Times New Roman"/>
+          <w:lang w:val="en-US"/>
+        </w:rPr>
+      </w:pPr>
+      <w:r>
+        <w:rPr>
+          <w:noProof/>
+          <w:lang w:val="en-US"/>
+        </w:rPr>
+        <mc:AlternateContent>
+          <mc:Choice Requires="wps">
+            <w:drawing>
+              <wp:anchor distT="0" distB="0" distL="114300" distR="114300" simplePos="0" relativeHeight="251670528" behindDoc="0" locked="0" layoutInCell="1" allowOverlap="1" wp14:anchorId="22D98B16" wp14:editId="4D034324">
+                <wp:simplePos x="0" y="0"/>
+                <wp:positionH relativeFrom="margin">
+                  <wp:posOffset>66675</wp:posOffset>
+                </wp:positionH>
+                <wp:positionV relativeFrom="paragraph">
+                  <wp:posOffset>13335</wp:posOffset>
+                </wp:positionV>
+                <wp:extent cx="257175" cy="476250"/>
+                <wp:effectExtent l="38100" t="0" r="28575" b="19050"/>
+                <wp:wrapNone/>
+                <wp:docPr id="10" name="Левая фигурная скобка 10"/>
+                <wp:cNvGraphicFramePr/>
+                <a:graphic xmlns:a="http://schemas.openxmlformats.org/drawingml/2006/main">
+                  <a:graphicData uri="http://schemas.microsoft.com/office/word/2010/wordprocessingShape">
+                    <wps:wsp>
+                      <wps:cNvSpPr/>
+                      <wps:spPr>
+                        <a:xfrm>
+                          <a:off x="0" y="0"/>
+                          <a:ext cx="257175" cy="476250"/>
+                        </a:xfrm>
+                        <a:prstGeom prst="leftBrace">
+                          <a:avLst/>
+                        </a:prstGeom>
+                      </wps:spPr>
+                      <wps:style>
+                        <a:lnRef idx="1">
+                          <a:schemeClr val="dk1"/>
+                        </a:lnRef>
+                        <a:fillRef idx="0">
+                          <a:schemeClr val="dk1"/>
+                        </a:fillRef>
+                        <a:effectRef idx="0">
+                          <a:schemeClr val="dk1"/>
+                        </a:effectRef>
+                        <a:fontRef idx="minor">
+                          <a:schemeClr val="tx1"/>
+                        </a:fontRef>
+                      </wps:style>
+                      <wps:bodyPr rot="0" spcFirstLastPara="0" vertOverflow="overflow" horzOverflow="overflow" vert="horz" wrap="square" lIns="91440" tIns="45720" rIns="91440" bIns="45720" numCol="1" spcCol="0" rtlCol="0" fromWordArt="0" anchor="ctr" anchorCtr="0" forceAA="0" compatLnSpc="1">
+                        <a:prstTxWarp prst="textNoShape">
+                          <a:avLst/>
+                        </a:prstTxWarp>
+                        <a:noAutofit/>
+                      </wps:bodyPr>
+                    </wps:wsp>
+                  </a:graphicData>
+                </a:graphic>
+                <wp14:sizeRelH relativeFrom="margin">
+                  <wp14:pctWidth>0</wp14:pctWidth>
+                </wp14:sizeRelH>
+                <wp14:sizeRelV relativeFrom="margin">
+                  <wp14:pctHeight>0</wp14:pctHeight>
+                </wp14:sizeRelV>
+              </wp:anchor>
+            </w:drawing>
+          </mc:Choice>
+          <mc:Fallback>
+            <w:pict>
+              <v:shape w14:anchorId="7E3C66B0" id="Левая фигурная скобка 10" o:spid="_x0000_s1026" type="#_x0000_t87" style="position:absolute;margin-left:5.25pt;margin-top:1.05pt;width:20.25pt;height:37.5pt;z-index:251670528;visibility:visible;mso-wrap-style:square;mso-width-percent:0;mso-height-percent:0;mso-wrap-distance-left:9pt;mso-wrap-distance-top:0;mso-wrap-distance-right:9pt;mso-wrap-distance-bottom:0;mso-position-horizontal:absolute;mso-position-horizontal-relative:margin;mso-position-vertical:absolute;mso-position-vertical-relative:text;mso-width-percent:0;mso-height-percent:0;mso-width-relative:margin;mso-height-relative:margin;v-text-anchor:middle" o:gfxdata="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" adj="972" strokecolor="black [3200]" strokeweight=".5pt">
+                <v:stroke joinstyle="miter"/>
+                <w10:wrap anchorx="margin"/>
+              </v:shape>
+            </w:pict>
+          </mc:Fallback>
+        </mc:AlternateContent>
+      </w:r>
+      <w:r>
+        <w:rPr>
+          <w:lang w:val="en-US"/>
+        </w:rPr>
+        <w:t xml:space="preserve">    </w:t>
+      </w:r>
+      <w:r>
+        <w:rPr>
+          <w:lang w:val="en-US"/>
+        </w:rPr>
+        <w:t xml:space="preserve">   </w:t>
+      </w:r>
+      <w:r>
+        <w:rPr>
+          <w:lang w:val="en-US"/>
+        </w:rPr>
+        <w:t>-2</w:t>
+      </w:r>
+      <w:r>
+        <w:rPr>
+          <w:vertAlign w:val="superscript"/>
+          <w:lang w:val="en-US"/>
+        </w:rPr>
+        <w:t>15</w:t>
+      </w:r>
+      <w:r>
+        <w:rPr>
+          <w:rStyle w:val="qv3wpe"/>
+          <w:lang w:val="en-US"/>
+        </w:rPr>
+        <w:t xml:space="preserve"> </w:t>
+      </w:r>
+      <w:r>
+        <w:rPr>
+          <w:rFonts w:cs="Times New Roman"/>
+          <w:lang w:val="en-US"/>
+        </w:rPr>
+        <w:t xml:space="preserve">≤ (A &amp; C) ≤ </w:t>
+      </w:r>
+      <w:r>
+        <w:rPr>
+          <w:rFonts w:cs="Times New Roman"/>
+          <w:lang w:val="en-US"/>
+        </w:rPr>
+        <w:t>-1</w:t>
+      </w:r>
+    </w:p>
+    <w:p>
+      <w:pPr>
+        <w:rPr>
+          <w:rFonts w:cs="Times New Roman"/>
+          <w:lang w:val="en-US"/>
+        </w:rPr>
+      </w:pPr>
+      <w:r>
+        <w:rPr>
+          <w:lang w:val="en-US"/>
+        </w:rPr>
+        <w:t xml:space="preserve">    </w:t>
+      </w:r>
+      <w:r>
+        <w:rPr>
+          <w:lang w:val="en-US"/>
+        </w:rPr>
+        <w:t xml:space="preserve">   </w:t>
+      </w:r>
+      <w:r>
+        <w:rPr>
+          <w:lang w:val="en-US"/>
+        </w:rPr>
+        <w:t>-2</w:t>
+      </w:r>
+      <w:r>
+        <w:rPr>
+          <w:vertAlign w:val="superscript"/>
+          <w:lang w:val="en-US"/>
+        </w:rPr>
+        <w:t>15</w:t>
+      </w:r>
+      <w:r>
+        <w:rPr>
+          <w:lang w:val="en-US"/>
+        </w:rPr>
+        <w:t xml:space="preserve"> </w:t>
+      </w:r>
+      <w:r>
+        <w:rPr>
+          <w:rFonts w:cs="Times New Roman"/>
+          <w:lang w:val="en-US"/>
+        </w:rPr>
+        <w:t xml:space="preserve">≤ B ≤ </w:t>
+      </w:r>
+      <w:r>
+        <w:rPr>
+          <w:rFonts w:cs="Times New Roman"/>
+          <w:lang w:val="en-US"/>
+        </w:rPr>
+        <w:t>0</w:t>
+      </w:r>
+    </w:p>
+    <w:p>
+      <w:pPr>
+        <w:rPr>
+          <w:rStyle w:val="qv3wpe"/>
+          <w:lang w:val="en-US"/>
+        </w:rPr>
+      </w:pPr>
+      <w:r>
+        <w:rPr>
+          <w:rFonts w:cs="Times New Roman"/>
+          <w:lang w:val="en-US"/>
+        </w:rPr>
+        <w:t>A</w:t>
+      </w:r>
+      <w:r>
+        <w:rPr>
+          <w:rFonts w:cs="Times New Roman"/>
+          <w:vertAlign w:val="subscript"/>
+          <w:lang w:val="en-US"/>
+        </w:rPr>
+        <w:t>i</w:t>
+      </w:r>
+      <w:r>
+        <w:rPr>
+          <w:rFonts w:cs="Times New Roman"/>
+          <w:lang w:val="en-US"/>
+        </w:rPr>
+        <w:t>, C</w:t>
+      </w:r>
+      <w:r>
+        <w:rPr>
+          <w:rFonts w:cs="Times New Roman"/>
+          <w:vertAlign w:val="subscript"/>
+          <w:lang w:val="en-US"/>
+        </w:rPr>
+        <w:t>i</w:t>
+      </w:r>
+      <w:r>
+        <w:rPr>
+          <w:rFonts w:cs="Times New Roman"/>
+          <w:lang w:val="en-US"/>
+        </w:rPr>
+        <w:t xml:space="preserve"> </w:t>
+      </w:r>
+      <w:r>
+        <w:rPr>
+          <w:rFonts w:ascii="Cambria Math" w:hAnsi="Cambria Math" w:cs="Cambria Math"/>
+          <w:lang w:val="en-US"/>
+        </w:rPr>
+        <w:t xml:space="preserve">∈ </w:t>
+      </w:r>
+      <w:r>
+        <w:rPr>
+          <w:rFonts w:ascii="Cambria Math" w:hAnsi="Cambria Math" w:cs="Cambria Math"/>
+          <w:lang w:val="en-US"/>
+        </w:rPr>
+        <w:t xml:space="preserve">{0;1}, </w:t>
+      </w:r>
+      <w:r>
+        <w:rPr>
+          <w:rFonts w:ascii="Cambria Math" w:hAnsi="Cambria Math" w:cs="Cambria Math"/>
+        </w:rPr>
+        <w:t>где</w:t>
+      </w:r>
+      <w:r>
+        <w:rPr>
+          <w:rFonts w:ascii="Cambria Math" w:hAnsi="Cambria Math" w:cs="Cambria Math"/>
+          <w:lang w:val="en-US"/>
+        </w:rPr>
+        <w:t xml:space="preserve"> </w:t>
+      </w:r>
+      <w:r>
+        <w:rPr>
+          <w:rFonts w:ascii="Cambria Math" w:hAnsi="Cambria Math" w:cs="Cambria Math"/>
+          <w:lang w:val="en-US"/>
+        </w:rPr>
+        <w:t xml:space="preserve">0 </w:t>
+      </w:r>
+      <w:r>
+        <w:rPr>
+          <w:rFonts w:cs="Times New Roman"/>
+          <w:lang w:val="en-US"/>
+        </w:rPr>
+        <w:t xml:space="preserve">≤ </w:t>
+      </w:r>
+      <w:proofErr w:type="spellStart"/>
+      <w:r>
+        <w:rPr>
+          <w:rFonts w:cs="Times New Roman"/>
+          <w:lang w:val="en-US"/>
+        </w:rPr>
+        <w:t>i</w:t>
+      </w:r>
+      <w:proofErr w:type="spellEnd"/>
+      <w:r>
+        <w:rPr>
+          <w:rFonts w:cs="Times New Roman"/>
+          <w:lang w:val="en-US"/>
+        </w:rPr>
+        <w:t xml:space="preserve"> ≤ 1</w:t>
+      </w:r>
+      <w:r>
+        <w:rPr>
+          <w:rFonts w:cs="Times New Roman"/>
+          <w:lang w:val="en-US"/>
+        </w:rPr>
+        <w:t>5</w:t>
+      </w:r>
+    </w:p>
+    <w:p>
+      <w:pPr>
+        <w:rPr>
+          <w:rStyle w:val="qv3wpe"/>
+          <w:rFonts w:cs="Times New Roman"/>
+          <w:lang w:val="en-US"/>
+        </w:rPr>
       </w:pPr>
     </w:p>
     <w:p>
@@ -3544,6 +5226,34 @@
         </w:tc>
       </w:tr>
     </w:tbl>
+    <w:p>
+      <w:pPr>
+        <w:rPr>
+          <w:lang w:val="en-US"/>
+        </w:rPr>
+      </w:pPr>
+    </w:p>
+    <w:p>
+      <w:r>
+        <w:t>Новые исходные данные для таблицы трассировки в 10 формате</w:t>
+      </w:r>
+    </w:p>
+    <w:p>
+      <w:r>
+        <w:t xml:space="preserve">А -26555 </w:t>
+      </w:r>
+    </w:p>
+    <w:p>
+      <w:r>
+        <w:t>В -25698</w:t>
+      </w:r>
+    </w:p>
+    <w:p>
+      <w:r>
+        <w:lastRenderedPageBreak/>
+        <w:t>С -256</w:t>
+      </w:r>
+    </w:p>
     <w:p>
       <w:pPr>
         <w:rPr>
@@ -5743,6 +7453,83 @@
       <w:ind w:left="480"/>
     </w:pPr>
   </w:style>
+  <w:style w:type="character" w:customStyle="1" w:styleId="qv3wpe">
+    <w:name w:val="qv3wpe"/>
+    <w:basedOn w:val="a0"/>
+    <w:rsid w:val="00027829"/>
+  </w:style>
+  <w:style w:type="character" w:styleId="af2">
+    <w:name w:val="annotation reference"/>
+    <w:basedOn w:val="a0"/>
+    <w:uiPriority w:val="99"/>
+    <w:semiHidden/>
+    <w:unhideWhenUsed/>
+    <w:rsid w:val="00EB07EF"/>
+    <w:rPr>
+      <w:sz w:val="16"/>
+      <w:szCs w:val="16"/>
+    </w:rPr>
+  </w:style>
+  <w:style w:type="paragraph" w:styleId="af3">
+    <w:name w:val="annotation text"/>
+    <w:basedOn w:val="a"/>
+    <w:link w:val="af4"/>
+    <w:uiPriority w:val="99"/>
+    <w:semiHidden/>
+    <w:unhideWhenUsed/>
+    <w:rsid w:val="00EB07EF"/>
+    <w:pPr>
+      <w:spacing w:line="240" w:lineRule="auto"/>
+    </w:pPr>
+    <w:rPr>
+      <w:sz w:val="20"/>
+      <w:szCs w:val="20"/>
+    </w:rPr>
+  </w:style>
+  <w:style w:type="character" w:customStyle="1" w:styleId="af4">
+    <w:name w:val="Текст примечания Знак"/>
+    <w:basedOn w:val="a0"/>
+    <w:link w:val="af3"/>
+    <w:uiPriority w:val="99"/>
+    <w:semiHidden/>
+    <w:rsid w:val="00EB07EF"/>
+    <w:rPr>
+      <w:rFonts w:ascii="Times New Roman" w:hAnsi="Times New Roman"/>
+      <w:sz w:val="20"/>
+      <w:szCs w:val="20"/>
+      <w:lang w:val="ru-RU"/>
+    </w:rPr>
+  </w:style>
+  <w:style w:type="paragraph" w:styleId="af5">
+    <w:name w:val="annotation subject"/>
+    <w:basedOn w:val="af3"/>
+    <w:next w:val="af3"/>
+    <w:link w:val="af6"/>
+    <w:uiPriority w:val="99"/>
+    <w:semiHidden/>
+    <w:unhideWhenUsed/>
+    <w:rsid w:val="00EB07EF"/>
+    <w:rPr>
+      <w:b/>
+      <w:bCs/>
+    </w:rPr>
+  </w:style>
+  <w:style w:type="character" w:customStyle="1" w:styleId="af6">
+    <w:name w:val="Тема примечания Знак"/>
+    <w:basedOn w:val="af4"/>
+    <w:link w:val="af5"/>
+    <w:uiPriority w:val="99"/>
+    <w:semiHidden/>
+    <w:rsid w:val="00EB07EF"/>
+    <w:rPr>
+      <w:rFonts w:ascii="Times New Roman" w:hAnsi="Times New Roman"/>
+      <w:b/>
+      <w:bCs/>
+      <w:sz w:val="20"/>
+      <w:szCs w:val="20"/>
+      <w:lang w:val="ru-RU"/>
+    </w:rPr>
+  </w:style>
 </w:styles>
 </file>
 

</xml_diff>